<commit_message>
replace profile picture and modify ui for AboutMe
</commit_message>
<xml_diff>
--- a/wwwroot/docs/CV Shienny Hadi.docx
+++ b/wwwroot/docs/CV Shienny Hadi.docx
@@ -750,6 +750,8 @@
           <w:rFonts w:ascii="Verdana" w:hAnsi="Verdana" w:cs="Tahoma"/>
         </w:rPr>
       </w:pPr>
+      <w:bookmarkStart w:id="1" w:name="_GoBack"/>
+      <w:bookmarkEnd w:id="1"/>
       <w:r>
         <w:rPr>
           <w:rFonts w:ascii="Verdana" w:hAnsi="Verdana"/>
@@ -854,7 +856,7 @@
                                 <w:szCs w:val="18"/>
                                 <w:lang w:val="en-US"/>
                               </w:rPr>
-                              <w:t>Accomplished Software Engineer Over 4 Years Of Experience who shows quick succession in learning and a passion for building maintainable structures for complex scale applications. Can be described as detail oriented and a team player that is ready to participate in the success of the company.</w:t>
+                              <w:t>Accomplished Software Engineer Over 5 Years Of Experience who shows quick succession in learning and a passion for building maintainable structures for complex scale applications. Can be described as detail oriented and a team player that is ready to participate in the success of the company.</w:t>
                             </w:r>
                           </w:p>
                           <w:p>
@@ -958,7 +960,7 @@
                                 <w:sz w:val="18"/>
                                 <w:szCs w:val="18"/>
                               </w:rPr>
-                              <w:t>C#</w:t>
+                              <w:t>.NET</w:t>
                             </w:r>
                           </w:p>
                           <w:p>
@@ -983,7 +985,7 @@
                                 <w:sz w:val="18"/>
                                 <w:szCs w:val="18"/>
                               </w:rPr>
-                              <w:t>.NET</w:t>
+                              <w:t>C#</w:t>
                             </w:r>
                           </w:p>
                           <w:p>
@@ -1003,12 +1005,13 @@
                             </w:pPr>
                             <w:r>
                               <w:rPr>
-                                <w:rFonts w:ascii="Verdana" w:hAnsi="Verdana"/>
-                                <w:color w:val="544942"/>
-                                <w:sz w:val="18"/>
-                                <w:szCs w:val="18"/>
-                              </w:rPr>
-                              <w:t>SQL Server</w:t>
+                                <w:rFonts w:hint="default" w:ascii="Verdana" w:hAnsi="Verdana"/>
+                                <w:color w:val="544942"/>
+                                <w:sz w:val="18"/>
+                                <w:szCs w:val="18"/>
+                                <w:lang w:val="en-US"/>
+                              </w:rPr>
+                              <w:t>ASP .NET</w:t>
                             </w:r>
                           </w:p>
                           <w:p>
@@ -1033,7 +1036,7 @@
                                 <w:sz w:val="18"/>
                                 <w:szCs w:val="18"/>
                               </w:rPr>
-                              <w:t>Oracle</w:t>
+                              <w:t>HTML</w:t>
                             </w:r>
                           </w:p>
                           <w:p>
@@ -1058,7 +1061,7 @@
                                 <w:sz w:val="18"/>
                                 <w:szCs w:val="18"/>
                               </w:rPr>
-                              <w:t>JavaScript</w:t>
+                              <w:t>CSS</w:t>
                             </w:r>
                           </w:p>
                           <w:p>
@@ -1078,12 +1081,13 @@
                             </w:pPr>
                             <w:r>
                               <w:rPr>
-                                <w:rFonts w:ascii="Verdana" w:hAnsi="Verdana"/>
-                                <w:color w:val="544942"/>
-                                <w:sz w:val="18"/>
-                                <w:szCs w:val="18"/>
-                              </w:rPr>
-                              <w:t>MudBlazor</w:t>
+                                <w:rFonts w:hint="default" w:ascii="Verdana" w:hAnsi="Verdana"/>
+                                <w:color w:val="544942"/>
+                                <w:sz w:val="18"/>
+                                <w:szCs w:val="18"/>
+                                <w:lang w:val="en-US"/>
+                              </w:rPr>
+                              <w:t>Mudblazor</w:t>
                             </w:r>
                           </w:p>
                           <w:p>
@@ -1108,7 +1112,7 @@
                                 <w:sz w:val="18"/>
                                 <w:szCs w:val="18"/>
                               </w:rPr>
-                              <w:t>HTML</w:t>
+                              <w:t>JavaScript</w:t>
                             </w:r>
                           </w:p>
                           <w:p>
@@ -1128,12 +1132,13 @@
                             </w:pPr>
                             <w:r>
                               <w:rPr>
-                                <w:rFonts w:ascii="Verdana" w:hAnsi="Verdana"/>
-                                <w:color w:val="544942"/>
-                                <w:sz w:val="18"/>
-                                <w:szCs w:val="18"/>
-                              </w:rPr>
-                              <w:t>CSS</w:t>
+                                <w:rFonts w:hint="default" w:ascii="Verdana" w:hAnsi="Verdana"/>
+                                <w:color w:val="544942"/>
+                                <w:sz w:val="18"/>
+                                <w:szCs w:val="18"/>
+                                <w:lang w:val="en-US"/>
+                              </w:rPr>
+                              <w:t>JQuery</w:t>
                             </w:r>
                           </w:p>
                           <w:p>
@@ -1153,12 +1158,13 @@
                             </w:pPr>
                             <w:r>
                               <w:rPr>
-                                <w:rFonts w:ascii="Verdana" w:hAnsi="Verdana"/>
-                                <w:color w:val="544942"/>
-                                <w:sz w:val="18"/>
-                                <w:szCs w:val="18"/>
-                              </w:rPr>
-                              <w:t>Git</w:t>
+                                <w:rFonts w:hint="default" w:ascii="Verdana" w:hAnsi="Verdana"/>
+                                <w:color w:val="544942"/>
+                                <w:sz w:val="18"/>
+                                <w:szCs w:val="18"/>
+                                <w:lang w:val="en-US"/>
+                              </w:rPr>
+                              <w:t>JAVA</w:t>
                             </w:r>
                           </w:p>
                           <w:p>
@@ -1183,7 +1189,109 @@
                                 <w:sz w:val="18"/>
                                 <w:szCs w:val="18"/>
                               </w:rPr>
-                              <w:t>Rapid learning</w:t>
+                              <w:t>SQL Server</w:t>
+                            </w:r>
+                          </w:p>
+                          <w:p>
+                            <w:pPr>
+                              <w:pStyle w:val="11"/>
+                              <w:numPr>
+                                <w:ilvl w:val="0"/>
+                                <w:numId w:val="1"/>
+                              </w:numPr>
+                              <w:spacing w:line="360" w:lineRule="auto"/>
+                              <w:rPr>
+                                <w:rFonts w:ascii="Verdana" w:hAnsi="Verdana"/>
+                                <w:color w:val="544942"/>
+                                <w:sz w:val="18"/>
+                                <w:szCs w:val="18"/>
+                              </w:rPr>
+                            </w:pPr>
+                            <w:r>
+                              <w:rPr>
+                                <w:rFonts w:ascii="Verdana" w:hAnsi="Verdana"/>
+                                <w:color w:val="544942"/>
+                                <w:sz w:val="18"/>
+                                <w:szCs w:val="18"/>
+                              </w:rPr>
+                              <w:t>Oracle</w:t>
+                            </w:r>
+                          </w:p>
+                          <w:p>
+                            <w:pPr>
+                              <w:pStyle w:val="11"/>
+                              <w:numPr>
+                                <w:ilvl w:val="0"/>
+                                <w:numId w:val="1"/>
+                              </w:numPr>
+                              <w:spacing w:line="360" w:lineRule="auto"/>
+                              <w:rPr>
+                                <w:rFonts w:ascii="Verdana" w:hAnsi="Verdana"/>
+                                <w:color w:val="544942"/>
+                                <w:sz w:val="18"/>
+                                <w:szCs w:val="18"/>
+                              </w:rPr>
+                            </w:pPr>
+                            <w:r>
+                              <w:rPr>
+                                <w:rFonts w:ascii="Verdana" w:hAnsi="Verdana"/>
+                                <w:color w:val="544942"/>
+                                <w:sz w:val="18"/>
+                                <w:szCs w:val="18"/>
+                              </w:rPr>
+                              <w:t>Git</w:t>
+                            </w:r>
+                          </w:p>
+                          <w:p>
+                            <w:pPr>
+                              <w:pStyle w:val="11"/>
+                              <w:numPr>
+                                <w:ilvl w:val="0"/>
+                                <w:numId w:val="1"/>
+                              </w:numPr>
+                              <w:spacing w:line="360" w:lineRule="auto"/>
+                              <w:rPr>
+                                <w:rFonts w:ascii="Verdana" w:hAnsi="Verdana"/>
+                                <w:color w:val="544942"/>
+                                <w:sz w:val="18"/>
+                                <w:szCs w:val="18"/>
+                              </w:rPr>
+                            </w:pPr>
+                            <w:r>
+                              <w:rPr>
+                                <w:rFonts w:hint="default" w:ascii="Verdana" w:hAnsi="Verdana"/>
+                                <w:color w:val="544942"/>
+                                <w:sz w:val="18"/>
+                                <w:szCs w:val="18"/>
+                                <w:lang w:val="en-US"/>
+                              </w:rPr>
+                              <w:t>JIRA</w:t>
+                            </w:r>
+                          </w:p>
+                          <w:p>
+                            <w:pPr>
+                              <w:pStyle w:val="11"/>
+                              <w:numPr>
+                                <w:ilvl w:val="0"/>
+                                <w:numId w:val="1"/>
+                              </w:numPr>
+                              <w:spacing w:line="360" w:lineRule="auto"/>
+                              <w:rPr>
+                                <w:rFonts w:ascii="Verdana" w:hAnsi="Verdana"/>
+                                <w:color w:val="544942"/>
+                                <w:sz w:val="18"/>
+                                <w:szCs w:val="18"/>
+                              </w:rPr>
+                            </w:pPr>
+                            <w:r>
+                              <w:rPr>
+                                <w:rFonts w:hint="default" w:ascii="Verdana" w:hAnsi="Verdana"/>
+                                <w:color w:val="544942"/>
+                                <w:sz w:val="18"/>
+                                <w:szCs w:val="18"/>
+                                <w:lang w:val="en-US"/>
+                              </w:rPr>
+                              <w:t>Fast Learner</w:t>
                             </w:r>
                           </w:p>
                           <w:p>
@@ -1302,31 +1410,19 @@
                               <w:rPr>
                                 <w:rFonts w:ascii="Verdana" w:hAnsi="Verdana"/>
                                 <w:color w:val="544942"/>
-                                <w:sz w:val="18"/>
-                                <w:szCs w:val="18"/>
-                              </w:rPr>
-                            </w:pPr>
-                            <w:r>
-                              <w:rPr>
-                                <w:rFonts w:ascii="Verdana" w:hAnsi="Verdana"/>
-                                <w:color w:val="544942"/>
-                                <w:sz w:val="18"/>
-                                <w:szCs w:val="18"/>
-                              </w:rPr>
-                              <w:t>English (Intermediate)</w:t>
-                            </w:r>
-                          </w:p>
-                          <w:p>
-                            <w:pPr>
-                              <w:spacing w:line="360" w:lineRule="auto"/>
-                              <w:jc w:val="both"/>
-                              <w:rPr>
-                                <w:rFonts w:ascii="Verdana" w:hAnsi="Verdana"/>
-                                <w:color w:val="544942"/>
                                 <w:sz w:val="20"/>
                                 <w:szCs w:val="20"/>
                               </w:rPr>
                             </w:pPr>
+                            <w:r>
+                              <w:rPr>
+                                <w:rFonts w:ascii="Verdana" w:hAnsi="Verdana"/>
+                                <w:color w:val="544942"/>
+                                <w:sz w:val="18"/>
+                                <w:szCs w:val="18"/>
+                              </w:rPr>
+                              <w:t>English (Intermediate)</w:t>
+                            </w:r>
                           </w:p>
                         </w:txbxContent>
                       </wps:txbx>
@@ -1409,7 +1505,7 @@
                           <w:szCs w:val="18"/>
                           <w:lang w:val="en-US"/>
                         </w:rPr>
-                        <w:t>Accomplished Software Engineer Over 4 Years Of Experience who shows quick succession in learning and a passion for building maintainable structures for complex scale applications. Can be described as detail oriented and a team player that is ready to participate in the success of the company.</w:t>
+                        <w:t>Accomplished Software Engineer Over 5 Years Of Experience who shows quick succession in learning and a passion for building maintainable structures for complex scale applications. Can be described as detail oriented and a team player that is ready to participate in the success of the company.</w:t>
                       </w:r>
                     </w:p>
                     <w:p>
@@ -1513,7 +1609,7 @@
                           <w:sz w:val="18"/>
                           <w:szCs w:val="18"/>
                         </w:rPr>
-                        <w:t>C#</w:t>
+                        <w:t>.NET</w:t>
                       </w:r>
                     </w:p>
                     <w:p>
@@ -1538,7 +1634,7 @@
                           <w:sz w:val="18"/>
                           <w:szCs w:val="18"/>
                         </w:rPr>
-                        <w:t>.NET</w:t>
+                        <w:t>C#</w:t>
                       </w:r>
                     </w:p>
                     <w:p>
@@ -1558,12 +1654,13 @@
                       </w:pPr>
                       <w:r>
                         <w:rPr>
-                          <w:rFonts w:ascii="Verdana" w:hAnsi="Verdana"/>
-                          <w:color w:val="544942"/>
-                          <w:sz w:val="18"/>
-                          <w:szCs w:val="18"/>
-                        </w:rPr>
-                        <w:t>SQL Server</w:t>
+                          <w:rFonts w:hint="default" w:ascii="Verdana" w:hAnsi="Verdana"/>
+                          <w:color w:val="544942"/>
+                          <w:sz w:val="18"/>
+                          <w:szCs w:val="18"/>
+                          <w:lang w:val="en-US"/>
+                        </w:rPr>
+                        <w:t>ASP .NET</w:t>
                       </w:r>
                     </w:p>
                     <w:p>
@@ -1588,7 +1685,7 @@
                           <w:sz w:val="18"/>
                           <w:szCs w:val="18"/>
                         </w:rPr>
-                        <w:t>Oracle</w:t>
+                        <w:t>HTML</w:t>
                       </w:r>
                     </w:p>
                     <w:p>
@@ -1613,7 +1710,7 @@
                           <w:sz w:val="18"/>
                           <w:szCs w:val="18"/>
                         </w:rPr>
-                        <w:t>JavaScript</w:t>
+                        <w:t>CSS</w:t>
                       </w:r>
                     </w:p>
                     <w:p>
@@ -1633,12 +1730,13 @@
                       </w:pPr>
                       <w:r>
                         <w:rPr>
-                          <w:rFonts w:ascii="Verdana" w:hAnsi="Verdana"/>
-                          <w:color w:val="544942"/>
-                          <w:sz w:val="18"/>
-                          <w:szCs w:val="18"/>
-                        </w:rPr>
-                        <w:t>MudBlazor</w:t>
+                          <w:rFonts w:hint="default" w:ascii="Verdana" w:hAnsi="Verdana"/>
+                          <w:color w:val="544942"/>
+                          <w:sz w:val="18"/>
+                          <w:szCs w:val="18"/>
+                          <w:lang w:val="en-US"/>
+                        </w:rPr>
+                        <w:t>Mudblazor</w:t>
                       </w:r>
                     </w:p>
                     <w:p>
@@ -1663,7 +1761,7 @@
                           <w:sz w:val="18"/>
                           <w:szCs w:val="18"/>
                         </w:rPr>
-                        <w:t>HTML</w:t>
+                        <w:t>JavaScript</w:t>
                       </w:r>
                     </w:p>
                     <w:p>
@@ -1683,12 +1781,13 @@
                       </w:pPr>
                       <w:r>
                         <w:rPr>
-                          <w:rFonts w:ascii="Verdana" w:hAnsi="Verdana"/>
-                          <w:color w:val="544942"/>
-                          <w:sz w:val="18"/>
-                          <w:szCs w:val="18"/>
-                        </w:rPr>
-                        <w:t>CSS</w:t>
+                          <w:rFonts w:hint="default" w:ascii="Verdana" w:hAnsi="Verdana"/>
+                          <w:color w:val="544942"/>
+                          <w:sz w:val="18"/>
+                          <w:szCs w:val="18"/>
+                          <w:lang w:val="en-US"/>
+                        </w:rPr>
+                        <w:t>JQuery</w:t>
                       </w:r>
                     </w:p>
                     <w:p>
@@ -1708,12 +1807,13 @@
                       </w:pPr>
                       <w:r>
                         <w:rPr>
-                          <w:rFonts w:ascii="Verdana" w:hAnsi="Verdana"/>
-                          <w:color w:val="544942"/>
-                          <w:sz w:val="18"/>
-                          <w:szCs w:val="18"/>
-                        </w:rPr>
-                        <w:t>Git</w:t>
+                          <w:rFonts w:hint="default" w:ascii="Verdana" w:hAnsi="Verdana"/>
+                          <w:color w:val="544942"/>
+                          <w:sz w:val="18"/>
+                          <w:szCs w:val="18"/>
+                          <w:lang w:val="en-US"/>
+                        </w:rPr>
+                        <w:t>JAVA</w:t>
                       </w:r>
                     </w:p>
                     <w:p>
@@ -1738,7 +1838,109 @@
                           <w:sz w:val="18"/>
                           <w:szCs w:val="18"/>
                         </w:rPr>
-                        <w:t>Rapid learning</w:t>
+                        <w:t>SQL Server</w:t>
+                      </w:r>
+                    </w:p>
+                    <w:p>
+                      <w:pPr>
+                        <w:pStyle w:val="11"/>
+                        <w:numPr>
+                          <w:ilvl w:val="0"/>
+                          <w:numId w:val="1"/>
+                        </w:numPr>
+                        <w:spacing w:line="360" w:lineRule="auto"/>
+                        <w:rPr>
+                          <w:rFonts w:ascii="Verdana" w:hAnsi="Verdana"/>
+                          <w:color w:val="544942"/>
+                          <w:sz w:val="18"/>
+                          <w:szCs w:val="18"/>
+                        </w:rPr>
+                      </w:pPr>
+                      <w:r>
+                        <w:rPr>
+                          <w:rFonts w:ascii="Verdana" w:hAnsi="Verdana"/>
+                          <w:color w:val="544942"/>
+                          <w:sz w:val="18"/>
+                          <w:szCs w:val="18"/>
+                        </w:rPr>
+                        <w:t>Oracle</w:t>
+                      </w:r>
+                    </w:p>
+                    <w:p>
+                      <w:pPr>
+                        <w:pStyle w:val="11"/>
+                        <w:numPr>
+                          <w:ilvl w:val="0"/>
+                          <w:numId w:val="1"/>
+                        </w:numPr>
+                        <w:spacing w:line="360" w:lineRule="auto"/>
+                        <w:rPr>
+                          <w:rFonts w:ascii="Verdana" w:hAnsi="Verdana"/>
+                          <w:color w:val="544942"/>
+                          <w:sz w:val="18"/>
+                          <w:szCs w:val="18"/>
+                        </w:rPr>
+                      </w:pPr>
+                      <w:r>
+                        <w:rPr>
+                          <w:rFonts w:ascii="Verdana" w:hAnsi="Verdana"/>
+                          <w:color w:val="544942"/>
+                          <w:sz w:val="18"/>
+                          <w:szCs w:val="18"/>
+                        </w:rPr>
+                        <w:t>Git</w:t>
+                      </w:r>
+                    </w:p>
+                    <w:p>
+                      <w:pPr>
+                        <w:pStyle w:val="11"/>
+                        <w:numPr>
+                          <w:ilvl w:val="0"/>
+                          <w:numId w:val="1"/>
+                        </w:numPr>
+                        <w:spacing w:line="360" w:lineRule="auto"/>
+                        <w:rPr>
+                          <w:rFonts w:ascii="Verdana" w:hAnsi="Verdana"/>
+                          <w:color w:val="544942"/>
+                          <w:sz w:val="18"/>
+                          <w:szCs w:val="18"/>
+                        </w:rPr>
+                      </w:pPr>
+                      <w:r>
+                        <w:rPr>
+                          <w:rFonts w:hint="default" w:ascii="Verdana" w:hAnsi="Verdana"/>
+                          <w:color w:val="544942"/>
+                          <w:sz w:val="18"/>
+                          <w:szCs w:val="18"/>
+                          <w:lang w:val="en-US"/>
+                        </w:rPr>
+                        <w:t>JIRA</w:t>
+                      </w:r>
+                    </w:p>
+                    <w:p>
+                      <w:pPr>
+                        <w:pStyle w:val="11"/>
+                        <w:numPr>
+                          <w:ilvl w:val="0"/>
+                          <w:numId w:val="1"/>
+                        </w:numPr>
+                        <w:spacing w:line="360" w:lineRule="auto"/>
+                        <w:rPr>
+                          <w:rFonts w:ascii="Verdana" w:hAnsi="Verdana"/>
+                          <w:color w:val="544942"/>
+                          <w:sz w:val="18"/>
+                          <w:szCs w:val="18"/>
+                        </w:rPr>
+                      </w:pPr>
+                      <w:r>
+                        <w:rPr>
+                          <w:rFonts w:hint="default" w:ascii="Verdana" w:hAnsi="Verdana"/>
+                          <w:color w:val="544942"/>
+                          <w:sz w:val="18"/>
+                          <w:szCs w:val="18"/>
+                          <w:lang w:val="en-US"/>
+                        </w:rPr>
+                        <w:t>Fast Learner</w:t>
                       </w:r>
                     </w:p>
                     <w:p>
@@ -1857,31 +2059,19 @@
                         <w:rPr>
                           <w:rFonts w:ascii="Verdana" w:hAnsi="Verdana"/>
                           <w:color w:val="544942"/>
-                          <w:sz w:val="18"/>
-                          <w:szCs w:val="18"/>
-                        </w:rPr>
-                      </w:pPr>
-                      <w:r>
-                        <w:rPr>
-                          <w:rFonts w:ascii="Verdana" w:hAnsi="Verdana"/>
-                          <w:color w:val="544942"/>
-                          <w:sz w:val="18"/>
-                          <w:szCs w:val="18"/>
-                        </w:rPr>
-                        <w:t>English (Intermediate)</w:t>
-                      </w:r>
-                    </w:p>
-                    <w:p>
-                      <w:pPr>
-                        <w:spacing w:line="360" w:lineRule="auto"/>
-                        <w:jc w:val="both"/>
-                        <w:rPr>
-                          <w:rFonts w:ascii="Verdana" w:hAnsi="Verdana"/>
-                          <w:color w:val="544942"/>
                           <w:sz w:val="20"/>
                           <w:szCs w:val="20"/>
                         </w:rPr>
                       </w:pPr>
+                      <w:r>
+                        <w:rPr>
+                          <w:rFonts w:ascii="Verdana" w:hAnsi="Verdana"/>
+                          <w:color w:val="544942"/>
+                          <w:sz w:val="18"/>
+                          <w:szCs w:val="18"/>
+                        </w:rPr>
+                        <w:t>English (Intermediate)</w:t>
+                      </w:r>
                     </w:p>
                   </w:txbxContent>
                 </v:textbox>
@@ -1891,8 +2081,6 @@
           </mc:Fallback>
         </mc:AlternateContent>
       </w:r>
-      <w:bookmarkStart w:id="1" w:name="_GoBack"/>
-      <w:bookmarkEnd w:id="1"/>
       <w:r>
         <w:rPr>
           <w:rFonts w:ascii="Verdana" w:hAnsi="Verdana"/>
@@ -2146,12 +2334,22 @@
                             </w:pPr>
                             <w:r>
                               <w:rPr>
-                                <w:rFonts w:ascii="Verdana" w:hAnsi="Verdana"/>
-                                <w:color w:val="544942"/>
-                                <w:sz w:val="18"/>
-                                <w:szCs w:val="18"/>
-                              </w:rPr>
-                              <w:t>3 Go-Live applications developed as a team from scratch</w:t>
+                                <w:rFonts w:hint="default" w:ascii="Verdana" w:hAnsi="Verdana"/>
+                                <w:color w:val="544942"/>
+                                <w:sz w:val="18"/>
+                                <w:szCs w:val="18"/>
+                                <w:lang w:val="en-US"/>
+                              </w:rPr>
+                              <w:t>4</w:t>
+                            </w:r>
+                            <w:r>
+                              <w:rPr>
+                                <w:rFonts w:ascii="Verdana" w:hAnsi="Verdana"/>
+                                <w:color w:val="544942"/>
+                                <w:sz w:val="18"/>
+                                <w:szCs w:val="18"/>
+                              </w:rPr>
+                              <w:t xml:space="preserve"> Go-Live applications developed as a team from scratch</w:t>
                             </w:r>
                           </w:p>
                           <w:p>
@@ -2368,7 +2566,7 @@
                                 <w:szCs w:val="18"/>
                                 <w:lang w:val="en-US"/>
                               </w:rPr>
-                              <w:t>20 Go-Live improvements on different versions of.NET Framework, from.Net 3.5 and up to.NET Core.</w:t>
+                              <w:t>20 Go-Live improvements on different versions of.NET Framework, from.Net 3.5 and up to.NET Core</w:t>
                             </w:r>
                           </w:p>
                           <w:p>
@@ -2937,12 +3135,22 @@
                       </w:pPr>
                       <w:r>
                         <w:rPr>
-                          <w:rFonts w:ascii="Verdana" w:hAnsi="Verdana"/>
-                          <w:color w:val="544942"/>
-                          <w:sz w:val="18"/>
-                          <w:szCs w:val="18"/>
-                        </w:rPr>
-                        <w:t>3 Go-Live applications developed as a team from scratch</w:t>
+                          <w:rFonts w:hint="default" w:ascii="Verdana" w:hAnsi="Verdana"/>
+                          <w:color w:val="544942"/>
+                          <w:sz w:val="18"/>
+                          <w:szCs w:val="18"/>
+                          <w:lang w:val="en-US"/>
+                        </w:rPr>
+                        <w:t>4</w:t>
+                      </w:r>
+                      <w:r>
+                        <w:rPr>
+                          <w:rFonts w:ascii="Verdana" w:hAnsi="Verdana"/>
+                          <w:color w:val="544942"/>
+                          <w:sz w:val="18"/>
+                          <w:szCs w:val="18"/>
+                        </w:rPr>
+                        <w:t xml:space="preserve"> Go-Live applications developed as a team from scratch</w:t>
                       </w:r>
                     </w:p>
                     <w:p>
@@ -3159,7 +3367,7 @@
                           <w:szCs w:val="18"/>
                           <w:lang w:val="en-US"/>
                         </w:rPr>
-                        <w:t>20 Go-Live improvements on different versions of.NET Framework, from.Net 3.5 and up to.NET Core.</w:t>
+                        <w:t>20 Go-Live improvements on different versions of.NET Framework, from.Net 3.5 and up to.NET Core</w:t>
                       </w:r>
                     </w:p>
                     <w:p>

</xml_diff>